<commit_message>
Now all done... Added note on LM337 neg voltage reg.
</commit_message>
<xml_diff>
--- a/final/final_report.docx
+++ b/final/final_report.docx
@@ -44,8 +44,6 @@
               <w:szCs w:val="22"/>
             </w:rPr>
           </w:pPr>
-          <w:bookmarkStart w:id="0" w:name="_GoBack"/>
-          <w:bookmarkEnd w:id="0"/>
         </w:p>
         <w:p>
           <w:pPr>
@@ -521,6 +519,15 @@
         </w:rPr>
         <w:t xml:space="preserve">as they are supplied with such. A general summing amplifier circuit is shown in Figure 1 and the output voltage can be calculated using Equation 1. </w:t>
       </w:r>
+      <w:r>
+        <w:rPr>
+          <w:sz w:val="22"/>
+          <w:szCs w:val="22"/>
+        </w:rPr>
+        <w:t>To obtain the negative voltage for the op amp circuits, an lm337 negative voltage regulator was used with a -12V signal from the benchtop power supplies.</w:t>
+      </w:r>
+      <w:bookmarkStart w:id="0" w:name="_GoBack"/>
+      <w:bookmarkEnd w:id="0"/>
     </w:p>
     <w:p>
       <w:pPr>
@@ -597,27 +604,14 @@
       <w:r>
         <w:t xml:space="preserve">Figure </w:t>
       </w:r>
-      <w:r>
-        <w:fldChar w:fldCharType="begin"/>
-      </w:r>
-      <w:r>
-        <w:instrText xml:space="preserve"> SEQ Figure \* ARABIC </w:instrText>
-      </w:r>
-      <w:r>
-        <w:fldChar w:fldCharType="separate"/>
-      </w:r>
-      <w:r>
-        <w:rPr>
-          <w:noProof/>
-        </w:rPr>
-        <w:t>1</w:t>
-      </w:r>
-      <w:r>
-        <w:rPr>
-          <w:noProof/>
-        </w:rPr>
-        <w:fldChar w:fldCharType="end"/>
-      </w:r>
+      <w:fldSimple w:instr=" SEQ Figure \* ARABIC ">
+        <w:r>
+          <w:rPr>
+            <w:noProof/>
+          </w:rPr>
+          <w:t>1</w:t>
+        </w:r>
+      </w:fldSimple>
       <w:r>
         <w:t>: General Summing Amplifier Circuit</w:t>
       </w:r>
@@ -993,7 +987,6 @@
           <w:sz w:val="22"/>
           <w:szCs w:val="22"/>
         </w:rPr>
-        <w:lastRenderedPageBreak/>
         <w:t xml:space="preserve">The ADC was set up using the internal reference voltage of 2.4V, and it was determined that a DC offset of 1.2V would be used for the audio signal. </w:t>
       </w:r>
       <w:r>
@@ -1065,15 +1058,7 @@
           <w:sz w:val="22"/>
           <w:szCs w:val="22"/>
         </w:rPr>
-        <w:t xml:space="preserve"> and </w:t>
-      </w:r>
-      <w:proofErr w:type="gramStart"/>
-      <w:r>
-        <w:rPr>
-          <w:sz w:val="22"/>
-          <w:szCs w:val="22"/>
-        </w:rPr>
-        <w:t>R</w:t>
+        <w:t xml:space="preserve"> and R</w:t>
       </w:r>
       <w:r>
         <w:rPr>
@@ -1083,7 +1068,6 @@
         </w:rPr>
         <w:t>f</w:t>
       </w:r>
-      <w:proofErr w:type="gramEnd"/>
       <w:r>
         <w:rPr>
           <w:sz w:val="22"/>
@@ -1604,23 +1588,7 @@
           <w:sz w:val="22"/>
           <w:szCs w:val="22"/>
         </w:rPr>
-        <w:t xml:space="preserve"> was determined that since the speaker had such </w:t>
-      </w:r>
-      <w:proofErr w:type="gramStart"/>
-      <w:r>
-        <w:rPr>
-          <w:sz w:val="22"/>
-          <w:szCs w:val="22"/>
-        </w:rPr>
-        <w:t>a low</w:t>
-      </w:r>
-      <w:proofErr w:type="gramEnd"/>
-      <w:r>
-        <w:rPr>
-          <w:sz w:val="22"/>
-          <w:szCs w:val="22"/>
-        </w:rPr>
-        <w:t xml:space="preserve"> internal </w:t>
+        <w:t xml:space="preserve"> was determined that since the speaker had such a low internal </w:t>
       </w:r>
       <w:r>
         <w:rPr>
@@ -1782,7 +1750,7 @@
                           <a:effectLst/>
                           <a:extLst>
                             <a:ext uri="{C572A759-6A51-4108-AA02-DFA0A04FC94B}">
-                              <ma14:wrappingTextBoxFlag xmlns:ma14="http://schemas.microsoft.com/office/mac/drawingml/2011/main" xmlns:w="http://schemas.openxmlformats.org/wordprocessingml/2006/main" xmlns:w10="urn:schemas-microsoft-com:office:word" xmlns:v="urn:schemas-microsoft-com:vml" xmlns:o="urn:schemas-microsoft-com:office:office" xmlns:mv="urn:schemas-microsoft-com:mac:vml" xmlns:mo="http://schemas.microsoft.com/office/mac/office/2008/main" xmlns=""/>
+                              <ma14:wrappingTextBoxFlag xmlns="" xmlns:mo="http://schemas.microsoft.com/office/mac/office/2008/main" xmlns:mv="urn:schemas-microsoft-com:mac:vml" xmlns:o="urn:schemas-microsoft-com:office:office" xmlns:v="urn:schemas-microsoft-com:vml" xmlns:w10="urn:schemas-microsoft-com:office:word" xmlns:w="http://schemas.openxmlformats.org/wordprocessingml/2006/main" xmlns:ma14="http://schemas.microsoft.com/office/mac/drawingml/2011/main"/>
                             </a:ext>
                           </a:extLst>
                         </wps:spPr>
@@ -1847,7 +1815,7 @@
                           <a:effectLst/>
                           <a:extLst>
                             <a:ext uri="{C572A759-6A51-4108-AA02-DFA0A04FC94B}">
-                              <ma14:wrappingTextBoxFlag xmlns:ma14="http://schemas.microsoft.com/office/mac/drawingml/2011/main" xmlns:w="http://schemas.openxmlformats.org/wordprocessingml/2006/main" xmlns:w10="urn:schemas-microsoft-com:office:word" xmlns:v="urn:schemas-microsoft-com:vml" xmlns:o="urn:schemas-microsoft-com:office:office" xmlns:mv="urn:schemas-microsoft-com:mac:vml" xmlns:mo="http://schemas.microsoft.com/office/mac/office/2008/main" xmlns=""/>
+                              <ma14:wrappingTextBoxFlag xmlns="" xmlns:mo="http://schemas.microsoft.com/office/mac/office/2008/main" xmlns:mv="urn:schemas-microsoft-com:mac:vml" xmlns:o="urn:schemas-microsoft-com:office:office" xmlns:v="urn:schemas-microsoft-com:vml" xmlns:w10="urn:schemas-microsoft-com:office:word" xmlns:w="http://schemas.openxmlformats.org/wordprocessingml/2006/main" xmlns:ma14="http://schemas.microsoft.com/office/mac/drawingml/2011/main"/>
                             </a:ext>
                           </a:extLst>
                         </wps:spPr>
@@ -1898,7 +1866,7 @@
               </wp:anchor>
             </w:drawing>
           </mc:Choice>
-          <mc:Fallback xmlns:mv="urn:schemas-microsoft-com:mac:vml" xmlns:mo="http://schemas.microsoft.com/office/mac/office/2008/main">
+          <mc:Fallback xmlns:mo="http://schemas.microsoft.com/office/mac/office/2008/main" xmlns:mv="urn:schemas-microsoft-com:mac:vml">
             <w:pict>
               <v:group id="Group 9" o:spid="_x0000_s1026" style="position:absolute;left:0;text-align:left;margin-left:207pt;margin-top:30.55pt;width:36pt;height:1in;z-index:251661312" coordsize="457200,914400" o:gfxdata="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">
                 <v:shapetype id="_x0000_t202" coordsize="21600,21600" o:spt="202" path="m0,0l0,21600,21600,21600,21600,0xe">
@@ -2010,27 +1978,14 @@
       <w:r>
         <w:t xml:space="preserve">Figure </w:t>
       </w:r>
-      <w:r>
-        <w:fldChar w:fldCharType="begin"/>
-      </w:r>
-      <w:r>
-        <w:instrText xml:space="preserve"> SEQ Figure \* ARABIC </w:instrText>
-      </w:r>
-      <w:r>
-        <w:fldChar w:fldCharType="separate"/>
-      </w:r>
-      <w:r>
-        <w:rPr>
-          <w:noProof/>
-        </w:rPr>
-        <w:t>2</w:t>
-      </w:r>
-      <w:r>
-        <w:rPr>
-          <w:noProof/>
-        </w:rPr>
-        <w:fldChar w:fldCharType="end"/>
-      </w:r>
+      <w:fldSimple w:instr=" SEQ Figure \* ARABIC ">
+        <w:r>
+          <w:rPr>
+            <w:noProof/>
+          </w:rPr>
+          <w:t>2</w:t>
+        </w:r>
+      </w:fldSimple>
       <w:r>
         <w:t>: Possible Speaker Driver Circuit</w:t>
       </w:r>
@@ -2506,23 +2461,7 @@
           <w:sz w:val="22"/>
           <w:szCs w:val="22"/>
         </w:rPr>
-        <w:t xml:space="preserve">frequencies past approximately </w:t>
-      </w:r>
-      <w:proofErr w:type="gramStart"/>
-      <w:r>
-        <w:rPr>
-          <w:sz w:val="22"/>
-          <w:szCs w:val="22"/>
-        </w:rPr>
-        <w:t>15kHz</w:t>
-      </w:r>
-      <w:proofErr w:type="gramEnd"/>
-      <w:r>
-        <w:rPr>
-          <w:sz w:val="22"/>
-          <w:szCs w:val="22"/>
-        </w:rPr>
-        <w:t xml:space="preserve">, however when listening to music, </w:t>
+        <w:t xml:space="preserve">frequencies past approximately 15kHz, however when listening to music, </w:t>
       </w:r>
       <w:r>
         <w:rPr>
@@ -2618,21 +2557,7 @@
           <w:sz w:val="22"/>
           <w:szCs w:val="22"/>
         </w:rPr>
-        <w:t xml:space="preserve"> choosing op amps, </w:t>
-      </w:r>
-      <w:r>
-        <w:rPr>
-          <w:sz w:val="22"/>
-          <w:szCs w:val="22"/>
-        </w:rPr>
-        <w:t>deciding how the final circuit would be implemented</w:t>
-      </w:r>
-      <w:r>
-        <w:rPr>
-          <w:sz w:val="22"/>
-          <w:szCs w:val="22"/>
-        </w:rPr>
-        <w:t>, and learning how an audio signal was defined in terms of voltage, current, and other signaling properties</w:t>
+        <w:t xml:space="preserve"> choosing op amps, deciding how the final circuit would be implemented, and learning how an audio signal was defined in terms of voltage, current, and other signaling properties</w:t>
       </w:r>
       <w:r>
         <w:rPr>
@@ -3147,61 +3072,25 @@
           <w:sz w:val="18"/>
           <w:szCs w:val="18"/>
         </w:rPr>
-        <w:t>#include &lt;</w:t>
-      </w:r>
-      <w:proofErr w:type="spellStart"/>
-      <w:r>
-        <w:rPr>
-          <w:rFonts w:ascii="Courier" w:hAnsi="Courier"/>
-          <w:sz w:val="18"/>
-          <w:szCs w:val="18"/>
-        </w:rPr>
-        <w:t>stdio.h</w:t>
-      </w:r>
-      <w:proofErr w:type="spellEnd"/>
-      <w:r>
-        <w:rPr>
-          <w:rFonts w:ascii="Courier" w:hAnsi="Courier"/>
-          <w:sz w:val="18"/>
-          <w:szCs w:val="18"/>
-        </w:rPr>
-        <w:t>&gt;</w:t>
-      </w:r>
-    </w:p>
-    <w:p>
-      <w:pPr>
-        <w:ind w:firstLine="0"/>
-        <w:rPr>
-          <w:rFonts w:ascii="Courier" w:hAnsi="Courier"/>
-          <w:sz w:val="18"/>
-          <w:szCs w:val="18"/>
-        </w:rPr>
-      </w:pPr>
-      <w:r>
-        <w:rPr>
-          <w:rFonts w:ascii="Courier" w:hAnsi="Courier"/>
-          <w:sz w:val="18"/>
-          <w:szCs w:val="18"/>
-        </w:rPr>
-        <w:t>#include "</w:t>
-      </w:r>
-      <w:proofErr w:type="spellStart"/>
-      <w:r>
-        <w:rPr>
-          <w:rFonts w:ascii="Courier" w:hAnsi="Courier"/>
-          <w:sz w:val="18"/>
-          <w:szCs w:val="18"/>
-        </w:rPr>
-        <w:t>putget.h</w:t>
-      </w:r>
-      <w:proofErr w:type="spellEnd"/>
-      <w:r>
-        <w:rPr>
-          <w:rFonts w:ascii="Courier" w:hAnsi="Courier"/>
-          <w:sz w:val="18"/>
-          <w:szCs w:val="18"/>
-        </w:rPr>
-        <w:t>"</w:t>
+        <w:t>#include &lt;stdio.h&gt;</w:t>
+      </w:r>
+    </w:p>
+    <w:p>
+      <w:pPr>
+        <w:ind w:firstLine="0"/>
+        <w:rPr>
+          <w:rFonts w:ascii="Courier" w:hAnsi="Courier"/>
+          <w:sz w:val="18"/>
+          <w:szCs w:val="18"/>
+        </w:rPr>
+      </w:pPr>
+      <w:r>
+        <w:rPr>
+          <w:rFonts w:ascii="Courier" w:hAnsi="Courier"/>
+          <w:sz w:val="18"/>
+          <w:szCs w:val="18"/>
+        </w:rPr>
+        <w:t>#include "putget.h"</w:t>
       </w:r>
     </w:p>
     <w:p>
@@ -3609,79 +3498,25 @@
           <w:sz w:val="18"/>
           <w:szCs w:val="18"/>
         </w:rPr>
-        <w:t xml:space="preserve">char </w:t>
-      </w:r>
-      <w:proofErr w:type="spellStart"/>
-      <w:r>
-        <w:rPr>
-          <w:rFonts w:ascii="Courier" w:hAnsi="Courier"/>
-          <w:sz w:val="18"/>
-          <w:szCs w:val="18"/>
-        </w:rPr>
-        <w:t>start_conversion</w:t>
-      </w:r>
-      <w:proofErr w:type="spellEnd"/>
-      <w:r>
-        <w:rPr>
-          <w:rFonts w:ascii="Courier" w:hAnsi="Courier"/>
-          <w:sz w:val="18"/>
-          <w:szCs w:val="18"/>
-        </w:rPr>
-        <w:t xml:space="preserve"> = 0; // Flag to indicate when to start the ADC</w:t>
-      </w:r>
-    </w:p>
-    <w:p>
-      <w:pPr>
-        <w:ind w:firstLine="0"/>
-        <w:rPr>
-          <w:rFonts w:ascii="Courier" w:hAnsi="Courier"/>
-          <w:sz w:val="18"/>
-          <w:szCs w:val="18"/>
-        </w:rPr>
-      </w:pPr>
-      <w:r>
-        <w:rPr>
-          <w:rFonts w:ascii="Courier" w:hAnsi="Courier"/>
-          <w:sz w:val="18"/>
-          <w:szCs w:val="18"/>
-        </w:rPr>
-        <w:t xml:space="preserve">unsigned </w:t>
-      </w:r>
-      <w:proofErr w:type="spellStart"/>
-      <w:r>
-        <w:rPr>
-          <w:rFonts w:ascii="Courier" w:hAnsi="Courier"/>
-          <w:sz w:val="18"/>
-          <w:szCs w:val="18"/>
-        </w:rPr>
-        <w:t>int</w:t>
-      </w:r>
-      <w:proofErr w:type="spellEnd"/>
-      <w:r>
-        <w:rPr>
-          <w:rFonts w:ascii="Courier" w:hAnsi="Courier"/>
-          <w:sz w:val="18"/>
-          <w:szCs w:val="18"/>
-        </w:rPr>
-        <w:t xml:space="preserve"> </w:t>
-      </w:r>
-      <w:proofErr w:type="spellStart"/>
-      <w:r>
-        <w:rPr>
-          <w:rFonts w:ascii="Courier" w:hAnsi="Courier"/>
-          <w:sz w:val="18"/>
-          <w:szCs w:val="18"/>
-        </w:rPr>
-        <w:t>dig_val</w:t>
-      </w:r>
-      <w:proofErr w:type="spellEnd"/>
-      <w:r>
-        <w:rPr>
-          <w:rFonts w:ascii="Courier" w:hAnsi="Courier"/>
-          <w:sz w:val="18"/>
-          <w:szCs w:val="18"/>
-        </w:rPr>
-        <w:t xml:space="preserve"> = 0;</w:t>
+        <w:t>char start_conversion = 0; // Flag to indicate when to start the ADC</w:t>
+      </w:r>
+    </w:p>
+    <w:p>
+      <w:pPr>
+        <w:ind w:firstLine="0"/>
+        <w:rPr>
+          <w:rFonts w:ascii="Courier" w:hAnsi="Courier"/>
+          <w:sz w:val="18"/>
+          <w:szCs w:val="18"/>
+        </w:rPr>
+      </w:pPr>
+      <w:r>
+        <w:rPr>
+          <w:rFonts w:ascii="Courier" w:hAnsi="Courier"/>
+          <w:sz w:val="18"/>
+          <w:szCs w:val="18"/>
+        </w:rPr>
+        <w:t>unsigned int dig_val = 0;</w:t>
       </w:r>
     </w:p>
     <w:p>
@@ -3800,246 +3635,102 @@
           <w:szCs w:val="18"/>
         </w:rPr>
         <w:tab/>
-        <w:t xml:space="preserve">unsigned char </w:t>
-      </w:r>
-      <w:proofErr w:type="spellStart"/>
-      <w:r>
-        <w:rPr>
-          <w:rFonts w:ascii="Courier" w:hAnsi="Courier"/>
-          <w:sz w:val="18"/>
-          <w:szCs w:val="18"/>
-        </w:rPr>
-        <w:t>adcValH</w:t>
-      </w:r>
-      <w:proofErr w:type="spellEnd"/>
-      <w:r>
-        <w:rPr>
-          <w:rFonts w:ascii="Courier" w:hAnsi="Courier"/>
-          <w:sz w:val="18"/>
-          <w:szCs w:val="18"/>
-        </w:rPr>
-        <w:t>[5];</w:t>
-      </w:r>
-    </w:p>
-    <w:p>
-      <w:pPr>
-        <w:ind w:firstLine="0"/>
-        <w:rPr>
-          <w:rFonts w:ascii="Courier" w:hAnsi="Courier"/>
-          <w:sz w:val="18"/>
-          <w:szCs w:val="18"/>
-        </w:rPr>
-      </w:pPr>
-      <w:r>
-        <w:rPr>
-          <w:rFonts w:ascii="Courier" w:hAnsi="Courier"/>
-          <w:sz w:val="18"/>
-          <w:szCs w:val="18"/>
-        </w:rPr>
-        <w:tab/>
-        <w:t xml:space="preserve">unsigned char </w:t>
-      </w:r>
-      <w:proofErr w:type="spellStart"/>
-      <w:r>
-        <w:rPr>
-          <w:rFonts w:ascii="Courier" w:hAnsi="Courier"/>
-          <w:sz w:val="18"/>
-          <w:szCs w:val="18"/>
-        </w:rPr>
-        <w:t>adcValL</w:t>
-      </w:r>
-      <w:proofErr w:type="spellEnd"/>
-      <w:r>
-        <w:rPr>
-          <w:rFonts w:ascii="Courier" w:hAnsi="Courier"/>
-          <w:sz w:val="18"/>
-          <w:szCs w:val="18"/>
-        </w:rPr>
-        <w:t>[5];</w:t>
-      </w:r>
-    </w:p>
-    <w:p>
-      <w:pPr>
-        <w:ind w:firstLine="0"/>
-        <w:rPr>
-          <w:rFonts w:ascii="Courier" w:hAnsi="Courier"/>
-          <w:sz w:val="18"/>
-          <w:szCs w:val="18"/>
-        </w:rPr>
-      </w:pPr>
-      <w:r>
-        <w:rPr>
-          <w:rFonts w:ascii="Courier" w:hAnsi="Courier"/>
-          <w:sz w:val="18"/>
-          <w:szCs w:val="18"/>
-        </w:rPr>
-        <w:tab/>
-        <w:t xml:space="preserve">unsigned </w:t>
-      </w:r>
-      <w:proofErr w:type="spellStart"/>
-      <w:r>
-        <w:rPr>
-          <w:rFonts w:ascii="Courier" w:hAnsi="Courier"/>
-          <w:sz w:val="18"/>
-          <w:szCs w:val="18"/>
-        </w:rPr>
-        <w:t>int</w:t>
-      </w:r>
-      <w:proofErr w:type="spellEnd"/>
-      <w:r>
-        <w:rPr>
-          <w:rFonts w:ascii="Courier" w:hAnsi="Courier"/>
-          <w:sz w:val="18"/>
-          <w:szCs w:val="18"/>
-        </w:rPr>
-        <w:t xml:space="preserve"> result;</w:t>
-      </w:r>
-    </w:p>
-    <w:p>
-      <w:pPr>
-        <w:ind w:firstLine="0"/>
-        <w:rPr>
-          <w:rFonts w:ascii="Courier" w:hAnsi="Courier"/>
-          <w:sz w:val="18"/>
-          <w:szCs w:val="18"/>
-        </w:rPr>
-      </w:pPr>
-      <w:r>
-        <w:rPr>
-          <w:rFonts w:ascii="Courier" w:hAnsi="Courier"/>
-          <w:sz w:val="18"/>
-          <w:szCs w:val="18"/>
-        </w:rPr>
-        <w:tab/>
-        <w:t xml:space="preserve">unsigned </w:t>
-      </w:r>
-      <w:proofErr w:type="spellStart"/>
-      <w:r>
-        <w:rPr>
-          <w:rFonts w:ascii="Courier" w:hAnsi="Courier"/>
-          <w:sz w:val="18"/>
-          <w:szCs w:val="18"/>
-        </w:rPr>
-        <w:t>int</w:t>
-      </w:r>
-      <w:proofErr w:type="spellEnd"/>
-      <w:r>
-        <w:rPr>
-          <w:rFonts w:ascii="Courier" w:hAnsi="Courier"/>
-          <w:sz w:val="18"/>
-          <w:szCs w:val="18"/>
-        </w:rPr>
-        <w:t xml:space="preserve"> results[2];</w:t>
-      </w:r>
-    </w:p>
-    <w:p>
-      <w:pPr>
-        <w:ind w:firstLine="0"/>
-        <w:rPr>
-          <w:rFonts w:ascii="Courier" w:hAnsi="Courier"/>
-          <w:sz w:val="18"/>
-          <w:szCs w:val="18"/>
-        </w:rPr>
-      </w:pPr>
-      <w:r>
-        <w:rPr>
-          <w:rFonts w:ascii="Courier" w:hAnsi="Courier"/>
-          <w:sz w:val="18"/>
-          <w:szCs w:val="18"/>
-        </w:rPr>
-        <w:tab/>
-        <w:t xml:space="preserve">unsigned short </w:t>
-      </w:r>
-      <w:proofErr w:type="spellStart"/>
-      <w:r>
-        <w:rPr>
-          <w:rFonts w:ascii="Courier" w:hAnsi="Courier"/>
-          <w:sz w:val="18"/>
-          <w:szCs w:val="18"/>
-        </w:rPr>
-        <w:t>int</w:t>
-      </w:r>
-      <w:proofErr w:type="spellEnd"/>
-      <w:r>
-        <w:rPr>
-          <w:rFonts w:ascii="Courier" w:hAnsi="Courier"/>
-          <w:sz w:val="18"/>
-          <w:szCs w:val="18"/>
-        </w:rPr>
-        <w:t xml:space="preserve"> </w:t>
-      </w:r>
-      <w:proofErr w:type="spellStart"/>
-      <w:r>
-        <w:rPr>
-          <w:rFonts w:ascii="Courier" w:hAnsi="Courier"/>
-          <w:sz w:val="18"/>
-          <w:szCs w:val="18"/>
-        </w:rPr>
-        <w:t>analogval</w:t>
-      </w:r>
-      <w:proofErr w:type="spellEnd"/>
-      <w:r>
-        <w:rPr>
-          <w:rFonts w:ascii="Courier" w:hAnsi="Courier"/>
-          <w:sz w:val="18"/>
-          <w:szCs w:val="18"/>
-        </w:rPr>
-        <w:t>;</w:t>
-      </w:r>
-    </w:p>
-    <w:p>
-      <w:pPr>
-        <w:ind w:firstLine="0"/>
-        <w:rPr>
-          <w:rFonts w:ascii="Courier" w:hAnsi="Courier"/>
-          <w:sz w:val="18"/>
-          <w:szCs w:val="18"/>
-        </w:rPr>
-      </w:pPr>
-      <w:r>
-        <w:rPr>
-          <w:rFonts w:ascii="Courier" w:hAnsi="Courier"/>
-          <w:sz w:val="18"/>
-          <w:szCs w:val="18"/>
-        </w:rPr>
-        <w:tab/>
-        <w:t xml:space="preserve">unsigned char </w:t>
-      </w:r>
-      <w:proofErr w:type="spellStart"/>
-      <w:r>
-        <w:rPr>
-          <w:rFonts w:ascii="Courier" w:hAnsi="Courier"/>
-          <w:sz w:val="18"/>
-          <w:szCs w:val="18"/>
-        </w:rPr>
-        <w:t>analoghi</w:t>
-      </w:r>
-      <w:proofErr w:type="spellEnd"/>
-      <w:r>
-        <w:rPr>
-          <w:rFonts w:ascii="Courier" w:hAnsi="Courier"/>
-          <w:sz w:val="18"/>
-          <w:szCs w:val="18"/>
-        </w:rPr>
-        <w:t xml:space="preserve">, </w:t>
-      </w:r>
-      <w:proofErr w:type="spellStart"/>
-      <w:r>
-        <w:rPr>
-          <w:rFonts w:ascii="Courier" w:hAnsi="Courier"/>
-          <w:sz w:val="18"/>
-          <w:szCs w:val="18"/>
-        </w:rPr>
-        <w:t>analoglow</w:t>
-      </w:r>
-      <w:proofErr w:type="spellEnd"/>
-      <w:r>
-        <w:rPr>
-          <w:rFonts w:ascii="Courier" w:hAnsi="Courier"/>
-          <w:sz w:val="18"/>
-          <w:szCs w:val="18"/>
-        </w:rPr>
-        <w:t>;</w:t>
+        <w:t>unsigned char adcValH[5];</w:t>
+      </w:r>
+    </w:p>
+    <w:p>
+      <w:pPr>
+        <w:ind w:firstLine="0"/>
+        <w:rPr>
+          <w:rFonts w:ascii="Courier" w:hAnsi="Courier"/>
+          <w:sz w:val="18"/>
+          <w:szCs w:val="18"/>
+        </w:rPr>
+      </w:pPr>
+      <w:r>
+        <w:rPr>
+          <w:rFonts w:ascii="Courier" w:hAnsi="Courier"/>
+          <w:sz w:val="18"/>
+          <w:szCs w:val="18"/>
+        </w:rPr>
+        <w:tab/>
+        <w:t>unsigned char adcValL[5];</w:t>
+      </w:r>
+    </w:p>
+    <w:p>
+      <w:pPr>
+        <w:ind w:firstLine="0"/>
+        <w:rPr>
+          <w:rFonts w:ascii="Courier" w:hAnsi="Courier"/>
+          <w:sz w:val="18"/>
+          <w:szCs w:val="18"/>
+        </w:rPr>
+      </w:pPr>
+      <w:r>
+        <w:rPr>
+          <w:rFonts w:ascii="Courier" w:hAnsi="Courier"/>
+          <w:sz w:val="18"/>
+          <w:szCs w:val="18"/>
+        </w:rPr>
+        <w:tab/>
+        <w:t>unsigned int result;</w:t>
+      </w:r>
+    </w:p>
+    <w:p>
+      <w:pPr>
+        <w:ind w:firstLine="0"/>
+        <w:rPr>
+          <w:rFonts w:ascii="Courier" w:hAnsi="Courier"/>
+          <w:sz w:val="18"/>
+          <w:szCs w:val="18"/>
+        </w:rPr>
+      </w:pPr>
+      <w:r>
+        <w:rPr>
+          <w:rFonts w:ascii="Courier" w:hAnsi="Courier"/>
+          <w:sz w:val="18"/>
+          <w:szCs w:val="18"/>
+        </w:rPr>
+        <w:tab/>
+        <w:t>unsigned int results[2];</w:t>
+      </w:r>
+    </w:p>
+    <w:p>
+      <w:pPr>
+        <w:ind w:firstLine="0"/>
+        <w:rPr>
+          <w:rFonts w:ascii="Courier" w:hAnsi="Courier"/>
+          <w:sz w:val="18"/>
+          <w:szCs w:val="18"/>
+        </w:rPr>
+      </w:pPr>
+      <w:r>
+        <w:rPr>
+          <w:rFonts w:ascii="Courier" w:hAnsi="Courier"/>
+          <w:sz w:val="18"/>
+          <w:szCs w:val="18"/>
+        </w:rPr>
+        <w:tab/>
+        <w:t>unsigned short int analogval;</w:t>
+      </w:r>
+    </w:p>
+    <w:p>
+      <w:pPr>
+        <w:ind w:firstLine="0"/>
+        <w:rPr>
+          <w:rFonts w:ascii="Courier" w:hAnsi="Courier"/>
+          <w:sz w:val="18"/>
+          <w:szCs w:val="18"/>
+        </w:rPr>
+      </w:pPr>
+      <w:r>
+        <w:rPr>
+          <w:rFonts w:ascii="Courier" w:hAnsi="Courier"/>
+          <w:sz w:val="18"/>
+          <w:szCs w:val="18"/>
+        </w:rPr>
+        <w:tab/>
+        <w:t>unsigned char analoghi, analoglow;</w:t>
       </w:r>
     </w:p>
     <w:p>
@@ -4249,150 +3940,7 @@
         </w:rPr>
         <w:lastRenderedPageBreak/>
         <w:tab/>
-      </w:r>
-      <w:proofErr w:type="spellStart"/>
-      <w:r>
-        <w:rPr>
-          <w:rFonts w:ascii="Courier" w:hAnsi="Courier"/>
-          <w:sz w:val="18"/>
-          <w:szCs w:val="18"/>
-        </w:rPr>
-        <w:t>adcValH</w:t>
-      </w:r>
-      <w:proofErr w:type="spellEnd"/>
-      <w:r>
-        <w:rPr>
-          <w:rFonts w:ascii="Courier" w:hAnsi="Courier"/>
-          <w:sz w:val="18"/>
-          <w:szCs w:val="18"/>
-        </w:rPr>
-        <w:t xml:space="preserve">[4] = </w:t>
-      </w:r>
-      <w:proofErr w:type="spellStart"/>
-      <w:r>
-        <w:rPr>
-          <w:rFonts w:ascii="Courier" w:hAnsi="Courier"/>
-          <w:sz w:val="18"/>
-          <w:szCs w:val="18"/>
-        </w:rPr>
-        <w:t>adcValH</w:t>
-      </w:r>
-      <w:proofErr w:type="spellEnd"/>
-      <w:r>
-        <w:rPr>
-          <w:rFonts w:ascii="Courier" w:hAnsi="Courier"/>
-          <w:sz w:val="18"/>
-          <w:szCs w:val="18"/>
-        </w:rPr>
-        <w:t xml:space="preserve">[3] = </w:t>
-      </w:r>
-      <w:proofErr w:type="spellStart"/>
-      <w:r>
-        <w:rPr>
-          <w:rFonts w:ascii="Courier" w:hAnsi="Courier"/>
-          <w:sz w:val="18"/>
-          <w:szCs w:val="18"/>
-        </w:rPr>
-        <w:t>adcValL</w:t>
-      </w:r>
-      <w:proofErr w:type="spellEnd"/>
-      <w:r>
-        <w:rPr>
-          <w:rFonts w:ascii="Courier" w:hAnsi="Courier"/>
-          <w:sz w:val="18"/>
-          <w:szCs w:val="18"/>
-        </w:rPr>
-        <w:t xml:space="preserve">[4] = </w:t>
-      </w:r>
-      <w:proofErr w:type="spellStart"/>
-      <w:r>
-        <w:rPr>
-          <w:rFonts w:ascii="Courier" w:hAnsi="Courier"/>
-          <w:sz w:val="18"/>
-          <w:szCs w:val="18"/>
-        </w:rPr>
-        <w:t>adcValL</w:t>
-      </w:r>
-      <w:proofErr w:type="spellEnd"/>
-      <w:r>
-        <w:rPr>
-          <w:rFonts w:ascii="Courier" w:hAnsi="Courier"/>
-          <w:sz w:val="18"/>
-          <w:szCs w:val="18"/>
-        </w:rPr>
-        <w:t xml:space="preserve">[3] = </w:t>
-      </w:r>
-      <w:proofErr w:type="spellStart"/>
-      <w:r>
-        <w:rPr>
-          <w:rFonts w:ascii="Courier" w:hAnsi="Courier"/>
-          <w:sz w:val="18"/>
-          <w:szCs w:val="18"/>
-        </w:rPr>
-        <w:t>adcValH</w:t>
-      </w:r>
-      <w:proofErr w:type="spellEnd"/>
-      <w:r>
-        <w:rPr>
-          <w:rFonts w:ascii="Courier" w:hAnsi="Courier"/>
-          <w:sz w:val="18"/>
-          <w:szCs w:val="18"/>
-        </w:rPr>
-        <w:t xml:space="preserve">[2] = </w:t>
-      </w:r>
-      <w:proofErr w:type="spellStart"/>
-      <w:r>
-        <w:rPr>
-          <w:rFonts w:ascii="Courier" w:hAnsi="Courier"/>
-          <w:sz w:val="18"/>
-          <w:szCs w:val="18"/>
-        </w:rPr>
-        <w:t>adcValH</w:t>
-      </w:r>
-      <w:proofErr w:type="spellEnd"/>
-      <w:r>
-        <w:rPr>
-          <w:rFonts w:ascii="Courier" w:hAnsi="Courier"/>
-          <w:sz w:val="18"/>
-          <w:szCs w:val="18"/>
-        </w:rPr>
-        <w:t xml:space="preserve">[1] = </w:t>
-      </w:r>
-      <w:proofErr w:type="spellStart"/>
-      <w:r>
-        <w:rPr>
-          <w:rFonts w:ascii="Courier" w:hAnsi="Courier"/>
-          <w:sz w:val="18"/>
-          <w:szCs w:val="18"/>
-        </w:rPr>
-        <w:t>adcValL</w:t>
-      </w:r>
-      <w:proofErr w:type="spellEnd"/>
-      <w:r>
-        <w:rPr>
-          <w:rFonts w:ascii="Courier" w:hAnsi="Courier"/>
-          <w:sz w:val="18"/>
-          <w:szCs w:val="18"/>
-        </w:rPr>
-        <w:t xml:space="preserve">[2] = </w:t>
-      </w:r>
-      <w:proofErr w:type="spellStart"/>
-      <w:r>
-        <w:rPr>
-          <w:rFonts w:ascii="Courier" w:hAnsi="Courier"/>
-          <w:sz w:val="18"/>
-          <w:szCs w:val="18"/>
-        </w:rPr>
-        <w:t>adcValL</w:t>
-      </w:r>
-      <w:proofErr w:type="spellEnd"/>
-      <w:r>
-        <w:rPr>
-          <w:rFonts w:ascii="Courier" w:hAnsi="Courier"/>
-          <w:sz w:val="18"/>
-          <w:szCs w:val="18"/>
-        </w:rPr>
-        <w:t>[1] = 0;</w:t>
+        <w:t>adcValH[4] = adcValH[3] = adcValL[4] = adcValL[3] = adcValH[2] = adcValH[1] = adcValL[2] = adcValL[1] = 0;</w:t>
       </w:r>
     </w:p>
     <w:p>
@@ -4603,148 +4151,61 @@
           <w:szCs w:val="18"/>
         </w:rPr>
         <w:tab/>
-      </w:r>
-      <w:proofErr w:type="spellStart"/>
-      <w:r>
-        <w:rPr>
-          <w:rFonts w:ascii="Courier" w:hAnsi="Courier"/>
-          <w:sz w:val="18"/>
-          <w:szCs w:val="18"/>
-        </w:rPr>
-        <w:t>analoglow</w:t>
-      </w:r>
-      <w:proofErr w:type="spellEnd"/>
-      <w:r>
-        <w:rPr>
-          <w:rFonts w:ascii="Courier" w:hAnsi="Courier"/>
-          <w:sz w:val="18"/>
-          <w:szCs w:val="18"/>
-        </w:rPr>
-        <w:t xml:space="preserve"> = ADC0L; // Read the low byte</w:t>
-      </w:r>
-    </w:p>
-    <w:p>
-      <w:pPr>
-        <w:ind w:firstLine="0"/>
-        <w:rPr>
-          <w:rFonts w:ascii="Courier" w:hAnsi="Courier"/>
-          <w:sz w:val="18"/>
-          <w:szCs w:val="18"/>
-        </w:rPr>
-      </w:pPr>
-      <w:r>
-        <w:rPr>
-          <w:rFonts w:ascii="Courier" w:hAnsi="Courier"/>
-          <w:sz w:val="18"/>
-          <w:szCs w:val="18"/>
-        </w:rPr>
-        <w:tab/>
-      </w:r>
-      <w:r>
-        <w:rPr>
-          <w:rFonts w:ascii="Courier" w:hAnsi="Courier"/>
-          <w:sz w:val="18"/>
-          <w:szCs w:val="18"/>
-        </w:rPr>
-        <w:tab/>
-      </w:r>
-      <w:proofErr w:type="spellStart"/>
-      <w:r>
-        <w:rPr>
-          <w:rFonts w:ascii="Courier" w:hAnsi="Courier"/>
-          <w:sz w:val="18"/>
-          <w:szCs w:val="18"/>
-        </w:rPr>
-        <w:t>analoghi</w:t>
-      </w:r>
-      <w:proofErr w:type="spellEnd"/>
-      <w:r>
-        <w:rPr>
-          <w:rFonts w:ascii="Courier" w:hAnsi="Courier"/>
-          <w:sz w:val="18"/>
-          <w:szCs w:val="18"/>
-        </w:rPr>
-        <w:t xml:space="preserve"> = ADC0H; // Read the high byte</w:t>
-      </w:r>
-    </w:p>
-    <w:p>
-      <w:pPr>
-        <w:ind w:firstLine="0"/>
-        <w:rPr>
-          <w:rFonts w:ascii="Courier" w:hAnsi="Courier"/>
-          <w:sz w:val="18"/>
-          <w:szCs w:val="18"/>
-        </w:rPr>
-      </w:pPr>
-      <w:r>
-        <w:rPr>
-          <w:rFonts w:ascii="Courier" w:hAnsi="Courier"/>
-          <w:sz w:val="18"/>
-          <w:szCs w:val="18"/>
-        </w:rPr>
-        <w:tab/>
-      </w:r>
-      <w:r>
-        <w:rPr>
-          <w:rFonts w:ascii="Courier" w:hAnsi="Courier"/>
-          <w:sz w:val="18"/>
-          <w:szCs w:val="18"/>
-        </w:rPr>
-        <w:tab/>
-      </w:r>
-      <w:proofErr w:type="spellStart"/>
-      <w:r>
-        <w:rPr>
-          <w:rFonts w:ascii="Courier" w:hAnsi="Courier"/>
-          <w:sz w:val="18"/>
-          <w:szCs w:val="18"/>
-        </w:rPr>
-        <w:t>analogval</w:t>
-      </w:r>
-      <w:proofErr w:type="spellEnd"/>
-      <w:r>
-        <w:rPr>
-          <w:rFonts w:ascii="Courier" w:hAnsi="Courier"/>
-          <w:sz w:val="18"/>
-          <w:szCs w:val="18"/>
-        </w:rPr>
-        <w:t xml:space="preserve"> = </w:t>
-      </w:r>
-      <w:proofErr w:type="spellStart"/>
-      <w:r>
-        <w:rPr>
-          <w:rFonts w:ascii="Courier" w:hAnsi="Courier"/>
-          <w:sz w:val="18"/>
-          <w:szCs w:val="18"/>
-        </w:rPr>
-        <w:t>analoghi</w:t>
-      </w:r>
-      <w:proofErr w:type="spellEnd"/>
-      <w:r>
-        <w:rPr>
-          <w:rFonts w:ascii="Courier" w:hAnsi="Courier"/>
-          <w:sz w:val="18"/>
-          <w:szCs w:val="18"/>
-        </w:rPr>
-        <w:t xml:space="preserve">&lt;&lt;8 | </w:t>
-      </w:r>
-      <w:proofErr w:type="spellStart"/>
-      <w:r>
-        <w:rPr>
-          <w:rFonts w:ascii="Courier" w:hAnsi="Courier"/>
-          <w:sz w:val="18"/>
-          <w:szCs w:val="18"/>
-        </w:rPr>
-        <w:t>analoglow</w:t>
-      </w:r>
-      <w:proofErr w:type="spellEnd"/>
-      <w:r>
-        <w:rPr>
-          <w:rFonts w:ascii="Courier" w:hAnsi="Courier"/>
-          <w:sz w:val="18"/>
-          <w:szCs w:val="18"/>
-        </w:rPr>
-        <w:t>;</w:t>
+        <w:t>analoglow = ADC0L; // Read the low byte</w:t>
+      </w:r>
+    </w:p>
+    <w:p>
+      <w:pPr>
+        <w:ind w:firstLine="0"/>
+        <w:rPr>
+          <w:rFonts w:ascii="Courier" w:hAnsi="Courier"/>
+          <w:sz w:val="18"/>
+          <w:szCs w:val="18"/>
+        </w:rPr>
+      </w:pPr>
+      <w:r>
+        <w:rPr>
+          <w:rFonts w:ascii="Courier" w:hAnsi="Courier"/>
+          <w:sz w:val="18"/>
+          <w:szCs w:val="18"/>
+        </w:rPr>
+        <w:tab/>
+      </w:r>
+      <w:r>
+        <w:rPr>
+          <w:rFonts w:ascii="Courier" w:hAnsi="Courier"/>
+          <w:sz w:val="18"/>
+          <w:szCs w:val="18"/>
+        </w:rPr>
+        <w:tab/>
+        <w:t>analoghi = ADC0H; // Read the high byte</w:t>
+      </w:r>
+    </w:p>
+    <w:p>
+      <w:pPr>
+        <w:ind w:firstLine="0"/>
+        <w:rPr>
+          <w:rFonts w:ascii="Courier" w:hAnsi="Courier"/>
+          <w:sz w:val="18"/>
+          <w:szCs w:val="18"/>
+        </w:rPr>
+      </w:pPr>
+      <w:r>
+        <w:rPr>
+          <w:rFonts w:ascii="Courier" w:hAnsi="Courier"/>
+          <w:sz w:val="18"/>
+          <w:szCs w:val="18"/>
+        </w:rPr>
+        <w:tab/>
+      </w:r>
+      <w:r>
+        <w:rPr>
+          <w:rFonts w:ascii="Courier" w:hAnsi="Courier"/>
+          <w:sz w:val="18"/>
+          <w:szCs w:val="18"/>
+        </w:rPr>
+        <w:tab/>
+        <w:t>analogval = analoghi&lt;&lt;8 | analoglow;</w:t>
       </w:r>
     </w:p>
     <w:p>
@@ -4808,476 +4269,196 @@
           <w:szCs w:val="18"/>
         </w:rPr>
         <w:tab/>
-      </w:r>
-      <w:proofErr w:type="spellStart"/>
-      <w:r>
-        <w:rPr>
-          <w:rFonts w:ascii="Courier" w:hAnsi="Courier"/>
-          <w:sz w:val="18"/>
-          <w:szCs w:val="18"/>
-        </w:rPr>
-        <w:t>adcValH</w:t>
-      </w:r>
-      <w:proofErr w:type="spellEnd"/>
-      <w:r>
-        <w:rPr>
-          <w:rFonts w:ascii="Courier" w:hAnsi="Courier"/>
-          <w:sz w:val="18"/>
-          <w:szCs w:val="18"/>
-        </w:rPr>
-        <w:t xml:space="preserve">[4] = </w:t>
-      </w:r>
-      <w:proofErr w:type="spellStart"/>
-      <w:r>
-        <w:rPr>
-          <w:rFonts w:ascii="Courier" w:hAnsi="Courier"/>
-          <w:sz w:val="18"/>
-          <w:szCs w:val="18"/>
-        </w:rPr>
-        <w:t>adcValH</w:t>
-      </w:r>
-      <w:proofErr w:type="spellEnd"/>
-      <w:r>
-        <w:rPr>
-          <w:rFonts w:ascii="Courier" w:hAnsi="Courier"/>
-          <w:sz w:val="18"/>
-          <w:szCs w:val="18"/>
-        </w:rPr>
-        <w:t>[3]; // x(k-2) high byte</w:t>
-      </w:r>
-    </w:p>
-    <w:p>
-      <w:pPr>
-        <w:ind w:firstLine="0"/>
-        <w:rPr>
-          <w:rFonts w:ascii="Courier" w:hAnsi="Courier"/>
-          <w:sz w:val="18"/>
-          <w:szCs w:val="18"/>
-        </w:rPr>
-      </w:pPr>
-      <w:r>
-        <w:rPr>
-          <w:rFonts w:ascii="Courier" w:hAnsi="Courier"/>
-          <w:sz w:val="18"/>
-          <w:szCs w:val="18"/>
-        </w:rPr>
-        <w:tab/>
-      </w:r>
-      <w:r>
-        <w:rPr>
-          <w:rFonts w:ascii="Courier" w:hAnsi="Courier"/>
-          <w:sz w:val="18"/>
-          <w:szCs w:val="18"/>
-        </w:rPr>
-        <w:tab/>
-      </w:r>
-      <w:proofErr w:type="spellStart"/>
-      <w:r>
-        <w:rPr>
-          <w:rFonts w:ascii="Courier" w:hAnsi="Courier"/>
-          <w:sz w:val="18"/>
-          <w:szCs w:val="18"/>
-        </w:rPr>
-        <w:t>adcValH</w:t>
-      </w:r>
-      <w:proofErr w:type="spellEnd"/>
-      <w:r>
-        <w:rPr>
-          <w:rFonts w:ascii="Courier" w:hAnsi="Courier"/>
-          <w:sz w:val="18"/>
-          <w:szCs w:val="18"/>
-        </w:rPr>
-        <w:t xml:space="preserve">[3] = </w:t>
-      </w:r>
-      <w:proofErr w:type="spellStart"/>
-      <w:r>
-        <w:rPr>
-          <w:rFonts w:ascii="Courier" w:hAnsi="Courier"/>
-          <w:sz w:val="18"/>
-          <w:szCs w:val="18"/>
-        </w:rPr>
-        <w:t>adcValH</w:t>
-      </w:r>
-      <w:proofErr w:type="spellEnd"/>
-      <w:r>
-        <w:rPr>
-          <w:rFonts w:ascii="Courier" w:hAnsi="Courier"/>
-          <w:sz w:val="18"/>
-          <w:szCs w:val="18"/>
-        </w:rPr>
-        <w:t>[2]; // x(k-1) high byte</w:t>
-      </w:r>
-    </w:p>
-    <w:p>
-      <w:pPr>
-        <w:ind w:firstLine="0"/>
-        <w:rPr>
-          <w:rFonts w:ascii="Courier" w:hAnsi="Courier"/>
-          <w:sz w:val="18"/>
-          <w:szCs w:val="18"/>
-        </w:rPr>
-      </w:pPr>
-      <w:r>
-        <w:rPr>
-          <w:rFonts w:ascii="Courier" w:hAnsi="Courier"/>
-          <w:sz w:val="18"/>
-          <w:szCs w:val="18"/>
-        </w:rPr>
-        <w:tab/>
-      </w:r>
-      <w:r>
-        <w:rPr>
-          <w:rFonts w:ascii="Courier" w:hAnsi="Courier"/>
-          <w:sz w:val="18"/>
-          <w:szCs w:val="18"/>
-        </w:rPr>
-        <w:tab/>
-      </w:r>
-      <w:proofErr w:type="spellStart"/>
-      <w:r>
-        <w:rPr>
-          <w:rFonts w:ascii="Courier" w:hAnsi="Courier"/>
-          <w:sz w:val="18"/>
-          <w:szCs w:val="18"/>
-        </w:rPr>
-        <w:t>adcValL</w:t>
-      </w:r>
-      <w:proofErr w:type="spellEnd"/>
-      <w:r>
-        <w:rPr>
-          <w:rFonts w:ascii="Courier" w:hAnsi="Courier"/>
-          <w:sz w:val="18"/>
-          <w:szCs w:val="18"/>
-        </w:rPr>
-        <w:t xml:space="preserve">[4] = </w:t>
-      </w:r>
-      <w:proofErr w:type="spellStart"/>
-      <w:r>
-        <w:rPr>
-          <w:rFonts w:ascii="Courier" w:hAnsi="Courier"/>
-          <w:sz w:val="18"/>
-          <w:szCs w:val="18"/>
-        </w:rPr>
-        <w:t>adcValL</w:t>
-      </w:r>
-      <w:proofErr w:type="spellEnd"/>
-      <w:r>
-        <w:rPr>
-          <w:rFonts w:ascii="Courier" w:hAnsi="Courier"/>
-          <w:sz w:val="18"/>
-          <w:szCs w:val="18"/>
-        </w:rPr>
-        <w:t>[3]; // x(k-2) low byte</w:t>
-      </w:r>
-    </w:p>
-    <w:p>
-      <w:pPr>
-        <w:ind w:firstLine="0"/>
-        <w:rPr>
-          <w:rFonts w:ascii="Courier" w:hAnsi="Courier"/>
-          <w:sz w:val="18"/>
-          <w:szCs w:val="18"/>
-        </w:rPr>
-      </w:pPr>
-      <w:r>
-        <w:rPr>
-          <w:rFonts w:ascii="Courier" w:hAnsi="Courier"/>
-          <w:sz w:val="18"/>
-          <w:szCs w:val="18"/>
-        </w:rPr>
-        <w:tab/>
-      </w:r>
-      <w:r>
-        <w:rPr>
-          <w:rFonts w:ascii="Courier" w:hAnsi="Courier"/>
-          <w:sz w:val="18"/>
-          <w:szCs w:val="18"/>
-        </w:rPr>
-        <w:tab/>
-      </w:r>
-      <w:proofErr w:type="spellStart"/>
-      <w:r>
-        <w:rPr>
-          <w:rFonts w:ascii="Courier" w:hAnsi="Courier"/>
-          <w:sz w:val="18"/>
-          <w:szCs w:val="18"/>
-        </w:rPr>
-        <w:t>adcValL</w:t>
-      </w:r>
-      <w:proofErr w:type="spellEnd"/>
-      <w:r>
-        <w:rPr>
-          <w:rFonts w:ascii="Courier" w:hAnsi="Courier"/>
-          <w:sz w:val="18"/>
-          <w:szCs w:val="18"/>
-        </w:rPr>
-        <w:t xml:space="preserve">[3] = </w:t>
-      </w:r>
-      <w:proofErr w:type="spellStart"/>
-      <w:r>
-        <w:rPr>
-          <w:rFonts w:ascii="Courier" w:hAnsi="Courier"/>
-          <w:sz w:val="18"/>
-          <w:szCs w:val="18"/>
-        </w:rPr>
-        <w:t>adcValL</w:t>
-      </w:r>
-      <w:proofErr w:type="spellEnd"/>
-      <w:r>
-        <w:rPr>
-          <w:rFonts w:ascii="Courier" w:hAnsi="Courier"/>
-          <w:sz w:val="18"/>
-          <w:szCs w:val="18"/>
-        </w:rPr>
-        <w:t>[2]; // x(k-1) low byte</w:t>
-      </w:r>
-    </w:p>
-    <w:p>
-      <w:pPr>
-        <w:ind w:firstLine="0"/>
-        <w:rPr>
-          <w:rFonts w:ascii="Courier" w:hAnsi="Courier"/>
-          <w:sz w:val="18"/>
-          <w:szCs w:val="18"/>
-        </w:rPr>
-      </w:pPr>
-      <w:r>
-        <w:rPr>
-          <w:rFonts w:ascii="Courier" w:hAnsi="Courier"/>
-          <w:sz w:val="18"/>
-          <w:szCs w:val="18"/>
-        </w:rPr>
-        <w:tab/>
-      </w:r>
-      <w:r>
-        <w:rPr>
-          <w:rFonts w:ascii="Courier" w:hAnsi="Courier"/>
-          <w:sz w:val="18"/>
-          <w:szCs w:val="18"/>
-        </w:rPr>
-        <w:tab/>
-      </w:r>
-      <w:proofErr w:type="spellStart"/>
-      <w:r>
-        <w:rPr>
-          <w:rFonts w:ascii="Courier" w:hAnsi="Courier"/>
-          <w:sz w:val="18"/>
-          <w:szCs w:val="18"/>
-        </w:rPr>
-        <w:t>adcValH</w:t>
-      </w:r>
-      <w:proofErr w:type="spellEnd"/>
-      <w:r>
-        <w:rPr>
-          <w:rFonts w:ascii="Courier" w:hAnsi="Courier"/>
-          <w:sz w:val="18"/>
-          <w:szCs w:val="18"/>
-        </w:rPr>
-        <w:t xml:space="preserve">[2] = </w:t>
-      </w:r>
-      <w:proofErr w:type="spellStart"/>
-      <w:r>
-        <w:rPr>
-          <w:rFonts w:ascii="Courier" w:hAnsi="Courier"/>
-          <w:sz w:val="18"/>
-          <w:szCs w:val="18"/>
-        </w:rPr>
-        <w:t>adcValH</w:t>
-      </w:r>
-      <w:proofErr w:type="spellEnd"/>
-      <w:r>
-        <w:rPr>
-          <w:rFonts w:ascii="Courier" w:hAnsi="Courier"/>
-          <w:sz w:val="18"/>
-          <w:szCs w:val="18"/>
-        </w:rPr>
-        <w:t>[1]; // x(k-2) high byte</w:t>
-      </w:r>
-    </w:p>
-    <w:p>
-      <w:pPr>
-        <w:ind w:firstLine="0"/>
-        <w:rPr>
-          <w:rFonts w:ascii="Courier" w:hAnsi="Courier"/>
-          <w:sz w:val="18"/>
-          <w:szCs w:val="18"/>
-        </w:rPr>
-      </w:pPr>
-      <w:r>
-        <w:rPr>
-          <w:rFonts w:ascii="Courier" w:hAnsi="Courier"/>
-          <w:sz w:val="18"/>
-          <w:szCs w:val="18"/>
-        </w:rPr>
-        <w:tab/>
-      </w:r>
-      <w:r>
-        <w:rPr>
-          <w:rFonts w:ascii="Courier" w:hAnsi="Courier"/>
-          <w:sz w:val="18"/>
-          <w:szCs w:val="18"/>
-        </w:rPr>
-        <w:tab/>
-      </w:r>
-      <w:proofErr w:type="spellStart"/>
-      <w:r>
-        <w:rPr>
-          <w:rFonts w:ascii="Courier" w:hAnsi="Courier"/>
-          <w:sz w:val="18"/>
-          <w:szCs w:val="18"/>
-        </w:rPr>
-        <w:t>adcValH</w:t>
-      </w:r>
-      <w:proofErr w:type="spellEnd"/>
-      <w:r>
-        <w:rPr>
-          <w:rFonts w:ascii="Courier" w:hAnsi="Courier"/>
-          <w:sz w:val="18"/>
-          <w:szCs w:val="18"/>
-        </w:rPr>
-        <w:t xml:space="preserve">[1] = </w:t>
-      </w:r>
-      <w:proofErr w:type="spellStart"/>
-      <w:r>
-        <w:rPr>
-          <w:rFonts w:ascii="Courier" w:hAnsi="Courier"/>
-          <w:sz w:val="18"/>
-          <w:szCs w:val="18"/>
-        </w:rPr>
-        <w:t>adcValH</w:t>
-      </w:r>
-      <w:proofErr w:type="spellEnd"/>
-      <w:r>
-        <w:rPr>
-          <w:rFonts w:ascii="Courier" w:hAnsi="Courier"/>
-          <w:sz w:val="18"/>
-          <w:szCs w:val="18"/>
-        </w:rPr>
-        <w:t>[0]; // x(k-1) high byte</w:t>
-      </w:r>
-    </w:p>
-    <w:p>
-      <w:pPr>
-        <w:ind w:firstLine="0"/>
-        <w:rPr>
-          <w:rFonts w:ascii="Courier" w:hAnsi="Courier"/>
-          <w:sz w:val="18"/>
-          <w:szCs w:val="18"/>
-        </w:rPr>
-      </w:pPr>
-      <w:r>
-        <w:rPr>
-          <w:rFonts w:ascii="Courier" w:hAnsi="Courier"/>
-          <w:sz w:val="18"/>
-          <w:szCs w:val="18"/>
-        </w:rPr>
-        <w:tab/>
-      </w:r>
-      <w:r>
-        <w:rPr>
-          <w:rFonts w:ascii="Courier" w:hAnsi="Courier"/>
-          <w:sz w:val="18"/>
-          <w:szCs w:val="18"/>
-        </w:rPr>
-        <w:tab/>
-      </w:r>
-      <w:proofErr w:type="spellStart"/>
-      <w:r>
-        <w:rPr>
-          <w:rFonts w:ascii="Courier" w:hAnsi="Courier"/>
-          <w:sz w:val="18"/>
-          <w:szCs w:val="18"/>
-        </w:rPr>
-        <w:t>adcValL</w:t>
-      </w:r>
-      <w:proofErr w:type="spellEnd"/>
-      <w:r>
-        <w:rPr>
-          <w:rFonts w:ascii="Courier" w:hAnsi="Courier"/>
-          <w:sz w:val="18"/>
-          <w:szCs w:val="18"/>
-        </w:rPr>
-        <w:t xml:space="preserve">[2] = </w:t>
-      </w:r>
-      <w:proofErr w:type="spellStart"/>
-      <w:r>
-        <w:rPr>
-          <w:rFonts w:ascii="Courier" w:hAnsi="Courier"/>
-          <w:sz w:val="18"/>
-          <w:szCs w:val="18"/>
-        </w:rPr>
-        <w:t>adcValL</w:t>
-      </w:r>
-      <w:proofErr w:type="spellEnd"/>
-      <w:r>
-        <w:rPr>
-          <w:rFonts w:ascii="Courier" w:hAnsi="Courier"/>
-          <w:sz w:val="18"/>
-          <w:szCs w:val="18"/>
-        </w:rPr>
-        <w:t>[1]; // x(k-2) low byte</w:t>
-      </w:r>
-    </w:p>
-    <w:p>
-      <w:pPr>
-        <w:ind w:firstLine="0"/>
-        <w:rPr>
-          <w:rFonts w:ascii="Courier" w:hAnsi="Courier"/>
-          <w:sz w:val="18"/>
-          <w:szCs w:val="18"/>
-        </w:rPr>
-      </w:pPr>
-      <w:r>
-        <w:rPr>
-          <w:rFonts w:ascii="Courier" w:hAnsi="Courier"/>
-          <w:sz w:val="18"/>
-          <w:szCs w:val="18"/>
-        </w:rPr>
-        <w:tab/>
-      </w:r>
-      <w:r>
-        <w:rPr>
-          <w:rFonts w:ascii="Courier" w:hAnsi="Courier"/>
-          <w:sz w:val="18"/>
-          <w:szCs w:val="18"/>
-        </w:rPr>
-        <w:tab/>
-      </w:r>
-      <w:proofErr w:type="spellStart"/>
-      <w:r>
-        <w:rPr>
-          <w:rFonts w:ascii="Courier" w:hAnsi="Courier"/>
-          <w:sz w:val="18"/>
-          <w:szCs w:val="18"/>
-        </w:rPr>
-        <w:t>adcValL</w:t>
-      </w:r>
-      <w:proofErr w:type="spellEnd"/>
-      <w:r>
-        <w:rPr>
-          <w:rFonts w:ascii="Courier" w:hAnsi="Courier"/>
-          <w:sz w:val="18"/>
-          <w:szCs w:val="18"/>
-        </w:rPr>
-        <w:t xml:space="preserve">[1] = </w:t>
-      </w:r>
-      <w:proofErr w:type="spellStart"/>
-      <w:r>
-        <w:rPr>
-          <w:rFonts w:ascii="Courier" w:hAnsi="Courier"/>
-          <w:sz w:val="18"/>
-          <w:szCs w:val="18"/>
-        </w:rPr>
-        <w:t>adcValL</w:t>
-      </w:r>
-      <w:proofErr w:type="spellEnd"/>
-      <w:r>
-        <w:rPr>
-          <w:rFonts w:ascii="Courier" w:hAnsi="Courier"/>
-          <w:sz w:val="18"/>
-          <w:szCs w:val="18"/>
-        </w:rPr>
-        <w:t>[0]; // x(k-1) low byte</w:t>
+        <w:t>adcValH[4] = adcValH[3]; // x(k-2) high byte</w:t>
+      </w:r>
+    </w:p>
+    <w:p>
+      <w:pPr>
+        <w:ind w:firstLine="0"/>
+        <w:rPr>
+          <w:rFonts w:ascii="Courier" w:hAnsi="Courier"/>
+          <w:sz w:val="18"/>
+          <w:szCs w:val="18"/>
+        </w:rPr>
+      </w:pPr>
+      <w:r>
+        <w:rPr>
+          <w:rFonts w:ascii="Courier" w:hAnsi="Courier"/>
+          <w:sz w:val="18"/>
+          <w:szCs w:val="18"/>
+        </w:rPr>
+        <w:tab/>
+      </w:r>
+      <w:r>
+        <w:rPr>
+          <w:rFonts w:ascii="Courier" w:hAnsi="Courier"/>
+          <w:sz w:val="18"/>
+          <w:szCs w:val="18"/>
+        </w:rPr>
+        <w:tab/>
+        <w:t>adcValH[3] = adcValH[2]; // x(k-1) high byte</w:t>
+      </w:r>
+    </w:p>
+    <w:p>
+      <w:pPr>
+        <w:ind w:firstLine="0"/>
+        <w:rPr>
+          <w:rFonts w:ascii="Courier" w:hAnsi="Courier"/>
+          <w:sz w:val="18"/>
+          <w:szCs w:val="18"/>
+        </w:rPr>
+      </w:pPr>
+      <w:r>
+        <w:rPr>
+          <w:rFonts w:ascii="Courier" w:hAnsi="Courier"/>
+          <w:sz w:val="18"/>
+          <w:szCs w:val="18"/>
+        </w:rPr>
+        <w:tab/>
+      </w:r>
+      <w:r>
+        <w:rPr>
+          <w:rFonts w:ascii="Courier" w:hAnsi="Courier"/>
+          <w:sz w:val="18"/>
+          <w:szCs w:val="18"/>
+        </w:rPr>
+        <w:tab/>
+        <w:t>adcValL[4] = adcValL[3]; // x(k-2) low byte</w:t>
+      </w:r>
+    </w:p>
+    <w:p>
+      <w:pPr>
+        <w:ind w:firstLine="0"/>
+        <w:rPr>
+          <w:rFonts w:ascii="Courier" w:hAnsi="Courier"/>
+          <w:sz w:val="18"/>
+          <w:szCs w:val="18"/>
+        </w:rPr>
+      </w:pPr>
+      <w:r>
+        <w:rPr>
+          <w:rFonts w:ascii="Courier" w:hAnsi="Courier"/>
+          <w:sz w:val="18"/>
+          <w:szCs w:val="18"/>
+        </w:rPr>
+        <w:tab/>
+      </w:r>
+      <w:r>
+        <w:rPr>
+          <w:rFonts w:ascii="Courier" w:hAnsi="Courier"/>
+          <w:sz w:val="18"/>
+          <w:szCs w:val="18"/>
+        </w:rPr>
+        <w:tab/>
+        <w:t>adcValL[3] = adcValL[2]; // x(k-1) low byte</w:t>
+      </w:r>
+    </w:p>
+    <w:p>
+      <w:pPr>
+        <w:ind w:firstLine="0"/>
+        <w:rPr>
+          <w:rFonts w:ascii="Courier" w:hAnsi="Courier"/>
+          <w:sz w:val="18"/>
+          <w:szCs w:val="18"/>
+        </w:rPr>
+      </w:pPr>
+      <w:r>
+        <w:rPr>
+          <w:rFonts w:ascii="Courier" w:hAnsi="Courier"/>
+          <w:sz w:val="18"/>
+          <w:szCs w:val="18"/>
+        </w:rPr>
+        <w:tab/>
+      </w:r>
+      <w:r>
+        <w:rPr>
+          <w:rFonts w:ascii="Courier" w:hAnsi="Courier"/>
+          <w:sz w:val="18"/>
+          <w:szCs w:val="18"/>
+        </w:rPr>
+        <w:tab/>
+        <w:t>adcValH[2] = adcValH[1]; // x(k-2) high byte</w:t>
+      </w:r>
+    </w:p>
+    <w:p>
+      <w:pPr>
+        <w:ind w:firstLine="0"/>
+        <w:rPr>
+          <w:rFonts w:ascii="Courier" w:hAnsi="Courier"/>
+          <w:sz w:val="18"/>
+          <w:szCs w:val="18"/>
+        </w:rPr>
+      </w:pPr>
+      <w:r>
+        <w:rPr>
+          <w:rFonts w:ascii="Courier" w:hAnsi="Courier"/>
+          <w:sz w:val="18"/>
+          <w:szCs w:val="18"/>
+        </w:rPr>
+        <w:tab/>
+      </w:r>
+      <w:r>
+        <w:rPr>
+          <w:rFonts w:ascii="Courier" w:hAnsi="Courier"/>
+          <w:sz w:val="18"/>
+          <w:szCs w:val="18"/>
+        </w:rPr>
+        <w:tab/>
+        <w:t>adcValH[1] = adcValH[0]; // x(k-1) high byte</w:t>
+      </w:r>
+    </w:p>
+    <w:p>
+      <w:pPr>
+        <w:ind w:firstLine="0"/>
+        <w:rPr>
+          <w:rFonts w:ascii="Courier" w:hAnsi="Courier"/>
+          <w:sz w:val="18"/>
+          <w:szCs w:val="18"/>
+        </w:rPr>
+      </w:pPr>
+      <w:r>
+        <w:rPr>
+          <w:rFonts w:ascii="Courier" w:hAnsi="Courier"/>
+          <w:sz w:val="18"/>
+          <w:szCs w:val="18"/>
+        </w:rPr>
+        <w:tab/>
+      </w:r>
+      <w:r>
+        <w:rPr>
+          <w:rFonts w:ascii="Courier" w:hAnsi="Courier"/>
+          <w:sz w:val="18"/>
+          <w:szCs w:val="18"/>
+        </w:rPr>
+        <w:tab/>
+        <w:t>adcValL[2] = adcValL[1]; // x(k-2) low byte</w:t>
+      </w:r>
+    </w:p>
+    <w:p>
+      <w:pPr>
+        <w:ind w:firstLine="0"/>
+        <w:rPr>
+          <w:rFonts w:ascii="Courier" w:hAnsi="Courier"/>
+          <w:sz w:val="18"/>
+          <w:szCs w:val="18"/>
+        </w:rPr>
+      </w:pPr>
+      <w:r>
+        <w:rPr>
+          <w:rFonts w:ascii="Courier" w:hAnsi="Courier"/>
+          <w:sz w:val="18"/>
+          <w:szCs w:val="18"/>
+        </w:rPr>
+        <w:tab/>
+      </w:r>
+      <w:r>
+        <w:rPr>
+          <w:rFonts w:ascii="Courier" w:hAnsi="Courier"/>
+          <w:sz w:val="18"/>
+          <w:szCs w:val="18"/>
+        </w:rPr>
+        <w:tab/>
+        <w:t>adcValL[1] = adcValL[0]; // x(k-1) low byte</w:t>
       </w:r>
     </w:p>
     <w:p>
@@ -5368,104 +4549,34 @@
           <w:szCs w:val="18"/>
         </w:rPr>
         <w:tab/>
-      </w:r>
-      <w:proofErr w:type="spellStart"/>
-      <w:r>
-        <w:rPr>
-          <w:rFonts w:ascii="Courier" w:hAnsi="Courier"/>
-          <w:sz w:val="18"/>
-          <w:szCs w:val="18"/>
-        </w:rPr>
-        <w:t>adcValH</w:t>
-      </w:r>
-      <w:proofErr w:type="spellEnd"/>
-      <w:r>
-        <w:rPr>
-          <w:rFonts w:ascii="Courier" w:hAnsi="Courier"/>
-          <w:sz w:val="18"/>
-          <w:szCs w:val="18"/>
-        </w:rPr>
-        <w:t xml:space="preserve">[0] = </w:t>
-      </w:r>
-      <w:proofErr w:type="spellStart"/>
-      <w:r>
-        <w:rPr>
-          <w:rFonts w:ascii="Courier" w:hAnsi="Courier"/>
-          <w:sz w:val="18"/>
-          <w:szCs w:val="18"/>
-        </w:rPr>
-        <w:t>analoghi</w:t>
-      </w:r>
-      <w:proofErr w:type="spellEnd"/>
-      <w:r>
-        <w:rPr>
-          <w:rFonts w:ascii="Courier" w:hAnsi="Courier"/>
-          <w:sz w:val="18"/>
-          <w:szCs w:val="18"/>
-        </w:rPr>
-        <w:t>; // x(k) high and low bytes</w:t>
-      </w:r>
-    </w:p>
-    <w:p>
-      <w:pPr>
-        <w:ind w:firstLine="0"/>
-        <w:rPr>
-          <w:rFonts w:ascii="Courier" w:hAnsi="Courier"/>
-          <w:sz w:val="18"/>
-          <w:szCs w:val="18"/>
-        </w:rPr>
-      </w:pPr>
-      <w:r>
-        <w:rPr>
-          <w:rFonts w:ascii="Courier" w:hAnsi="Courier"/>
-          <w:sz w:val="18"/>
-          <w:szCs w:val="18"/>
-        </w:rPr>
-        <w:tab/>
-      </w:r>
-      <w:r>
-        <w:rPr>
-          <w:rFonts w:ascii="Courier" w:hAnsi="Courier"/>
-          <w:sz w:val="18"/>
-          <w:szCs w:val="18"/>
-        </w:rPr>
-        <w:tab/>
-      </w:r>
-      <w:proofErr w:type="spellStart"/>
-      <w:r>
-        <w:rPr>
-          <w:rFonts w:ascii="Courier" w:hAnsi="Courier"/>
-          <w:sz w:val="18"/>
-          <w:szCs w:val="18"/>
-        </w:rPr>
-        <w:t>adcValL</w:t>
-      </w:r>
-      <w:proofErr w:type="spellEnd"/>
-      <w:r>
-        <w:rPr>
-          <w:rFonts w:ascii="Courier" w:hAnsi="Courier"/>
-          <w:sz w:val="18"/>
-          <w:szCs w:val="18"/>
-        </w:rPr>
-        <w:t xml:space="preserve">[0] = </w:t>
-      </w:r>
-      <w:proofErr w:type="spellStart"/>
-      <w:r>
-        <w:rPr>
-          <w:rFonts w:ascii="Courier" w:hAnsi="Courier"/>
-          <w:sz w:val="18"/>
-          <w:szCs w:val="18"/>
-        </w:rPr>
-        <w:t>analoglow</w:t>
-      </w:r>
-      <w:proofErr w:type="spellEnd"/>
-      <w:r>
-        <w:rPr>
-          <w:rFonts w:ascii="Courier" w:hAnsi="Courier"/>
-          <w:sz w:val="18"/>
-          <w:szCs w:val="18"/>
-        </w:rPr>
-        <w:t>;</w:t>
+        <w:t>adcValH[0] = analoghi; // x(k) high and low bytes</w:t>
+      </w:r>
+    </w:p>
+    <w:p>
+      <w:pPr>
+        <w:ind w:firstLine="0"/>
+        <w:rPr>
+          <w:rFonts w:ascii="Courier" w:hAnsi="Courier"/>
+          <w:sz w:val="18"/>
+          <w:szCs w:val="18"/>
+        </w:rPr>
+      </w:pPr>
+      <w:r>
+        <w:rPr>
+          <w:rFonts w:ascii="Courier" w:hAnsi="Courier"/>
+          <w:sz w:val="18"/>
+          <w:szCs w:val="18"/>
+        </w:rPr>
+        <w:tab/>
+      </w:r>
+      <w:r>
+        <w:rPr>
+          <w:rFonts w:ascii="Courier" w:hAnsi="Courier"/>
+          <w:sz w:val="18"/>
+          <w:szCs w:val="18"/>
+        </w:rPr>
+        <w:tab/>
+        <w:t>adcValL[0] = analoglow;</w:t>
       </w:r>
     </w:p>
     <w:p>
@@ -5899,70 +5010,34 @@
           <w:szCs w:val="18"/>
         </w:rPr>
         <w:tab/>
-        <w:t xml:space="preserve">MAC0BH = </w:t>
-      </w:r>
-      <w:proofErr w:type="spellStart"/>
-      <w:r>
-        <w:rPr>
-          <w:rFonts w:ascii="Courier" w:hAnsi="Courier"/>
-          <w:sz w:val="18"/>
-          <w:szCs w:val="18"/>
-        </w:rPr>
-        <w:t>adcValH</w:t>
-      </w:r>
-      <w:proofErr w:type="spellEnd"/>
-      <w:r>
-        <w:rPr>
-          <w:rFonts w:ascii="Courier" w:hAnsi="Courier"/>
-          <w:sz w:val="18"/>
-          <w:szCs w:val="18"/>
-        </w:rPr>
-        <w:t>[2];</w:t>
-      </w:r>
-    </w:p>
-    <w:p>
-      <w:pPr>
-        <w:ind w:firstLine="0"/>
-        <w:rPr>
-          <w:rFonts w:ascii="Courier" w:hAnsi="Courier"/>
-          <w:sz w:val="18"/>
-          <w:szCs w:val="18"/>
-        </w:rPr>
-      </w:pPr>
-      <w:r>
-        <w:rPr>
-          <w:rFonts w:ascii="Courier" w:hAnsi="Courier"/>
-          <w:sz w:val="18"/>
-          <w:szCs w:val="18"/>
-        </w:rPr>
-        <w:tab/>
-      </w:r>
-      <w:r>
-        <w:rPr>
-          <w:rFonts w:ascii="Courier" w:hAnsi="Courier"/>
-          <w:sz w:val="18"/>
-          <w:szCs w:val="18"/>
-        </w:rPr>
-        <w:tab/>
-        <w:t xml:space="preserve">MAC0BL = </w:t>
-      </w:r>
-      <w:proofErr w:type="spellStart"/>
-      <w:r>
-        <w:rPr>
-          <w:rFonts w:ascii="Courier" w:hAnsi="Courier"/>
-          <w:sz w:val="18"/>
-          <w:szCs w:val="18"/>
-        </w:rPr>
-        <w:t>adcValL</w:t>
-      </w:r>
-      <w:proofErr w:type="spellEnd"/>
-      <w:r>
-        <w:rPr>
-          <w:rFonts w:ascii="Courier" w:hAnsi="Courier"/>
-          <w:sz w:val="18"/>
-          <w:szCs w:val="18"/>
-        </w:rPr>
-        <w:t>[2];</w:t>
+        <w:t>MAC0BH = adcValH[2];</w:t>
+      </w:r>
+    </w:p>
+    <w:p>
+      <w:pPr>
+        <w:ind w:firstLine="0"/>
+        <w:rPr>
+          <w:rFonts w:ascii="Courier" w:hAnsi="Courier"/>
+          <w:sz w:val="18"/>
+          <w:szCs w:val="18"/>
+        </w:rPr>
+      </w:pPr>
+      <w:r>
+        <w:rPr>
+          <w:rFonts w:ascii="Courier" w:hAnsi="Courier"/>
+          <w:sz w:val="18"/>
+          <w:szCs w:val="18"/>
+        </w:rPr>
+        <w:tab/>
+      </w:r>
+      <w:r>
+        <w:rPr>
+          <w:rFonts w:ascii="Courier" w:hAnsi="Courier"/>
+          <w:sz w:val="18"/>
+          <w:szCs w:val="18"/>
+        </w:rPr>
+        <w:tab/>
+        <w:t>MAC0BL = adcValL[2];</w:t>
       </w:r>
     </w:p>
     <w:p>
@@ -6053,70 +5128,34 @@
           <w:szCs w:val="18"/>
         </w:rPr>
         <w:tab/>
-        <w:t xml:space="preserve">MAC0BH = </w:t>
-      </w:r>
-      <w:proofErr w:type="spellStart"/>
-      <w:r>
-        <w:rPr>
-          <w:rFonts w:ascii="Courier" w:hAnsi="Courier"/>
-          <w:sz w:val="18"/>
-          <w:szCs w:val="18"/>
-        </w:rPr>
-        <w:t>adcValH</w:t>
-      </w:r>
-      <w:proofErr w:type="spellEnd"/>
-      <w:r>
-        <w:rPr>
-          <w:rFonts w:ascii="Courier" w:hAnsi="Courier"/>
-          <w:sz w:val="18"/>
-          <w:szCs w:val="18"/>
-        </w:rPr>
-        <w:t>[1];</w:t>
-      </w:r>
-    </w:p>
-    <w:p>
-      <w:pPr>
-        <w:ind w:firstLine="0"/>
-        <w:rPr>
-          <w:rFonts w:ascii="Courier" w:hAnsi="Courier"/>
-          <w:sz w:val="18"/>
-          <w:szCs w:val="18"/>
-        </w:rPr>
-      </w:pPr>
-      <w:r>
-        <w:rPr>
-          <w:rFonts w:ascii="Courier" w:hAnsi="Courier"/>
-          <w:sz w:val="18"/>
-          <w:szCs w:val="18"/>
-        </w:rPr>
-        <w:tab/>
-      </w:r>
-      <w:r>
-        <w:rPr>
-          <w:rFonts w:ascii="Courier" w:hAnsi="Courier"/>
-          <w:sz w:val="18"/>
-          <w:szCs w:val="18"/>
-        </w:rPr>
-        <w:tab/>
-        <w:t xml:space="preserve">MAC0BL = </w:t>
-      </w:r>
-      <w:proofErr w:type="spellStart"/>
-      <w:r>
-        <w:rPr>
-          <w:rFonts w:ascii="Courier" w:hAnsi="Courier"/>
-          <w:sz w:val="18"/>
-          <w:szCs w:val="18"/>
-        </w:rPr>
-        <w:t>adcValL</w:t>
-      </w:r>
-      <w:proofErr w:type="spellEnd"/>
-      <w:r>
-        <w:rPr>
-          <w:rFonts w:ascii="Courier" w:hAnsi="Courier"/>
-          <w:sz w:val="18"/>
-          <w:szCs w:val="18"/>
-        </w:rPr>
-        <w:t>[1];</w:t>
+        <w:t>MAC0BH = adcValH[1];</w:t>
+      </w:r>
+    </w:p>
+    <w:p>
+      <w:pPr>
+        <w:ind w:firstLine="0"/>
+        <w:rPr>
+          <w:rFonts w:ascii="Courier" w:hAnsi="Courier"/>
+          <w:sz w:val="18"/>
+          <w:szCs w:val="18"/>
+        </w:rPr>
+      </w:pPr>
+      <w:r>
+        <w:rPr>
+          <w:rFonts w:ascii="Courier" w:hAnsi="Courier"/>
+          <w:sz w:val="18"/>
+          <w:szCs w:val="18"/>
+        </w:rPr>
+        <w:tab/>
+      </w:r>
+      <w:r>
+        <w:rPr>
+          <w:rFonts w:ascii="Courier" w:hAnsi="Courier"/>
+          <w:sz w:val="18"/>
+          <w:szCs w:val="18"/>
+        </w:rPr>
+        <w:tab/>
+        <w:t>MAC0BL = adcValL[1];</w:t>
       </w:r>
     </w:p>
     <w:p>
@@ -6207,70 +5246,34 @@
           <w:szCs w:val="18"/>
         </w:rPr>
         <w:tab/>
-        <w:t xml:space="preserve">MAC0BH = </w:t>
-      </w:r>
-      <w:proofErr w:type="spellStart"/>
-      <w:r>
-        <w:rPr>
-          <w:rFonts w:ascii="Courier" w:hAnsi="Courier"/>
-          <w:sz w:val="18"/>
-          <w:szCs w:val="18"/>
-        </w:rPr>
-        <w:t>adcValH</w:t>
-      </w:r>
-      <w:proofErr w:type="spellEnd"/>
-      <w:r>
-        <w:rPr>
-          <w:rFonts w:ascii="Courier" w:hAnsi="Courier"/>
-          <w:sz w:val="18"/>
-          <w:szCs w:val="18"/>
-        </w:rPr>
-        <w:t>[0];</w:t>
-      </w:r>
-    </w:p>
-    <w:p>
-      <w:pPr>
-        <w:ind w:firstLine="0"/>
-        <w:rPr>
-          <w:rFonts w:ascii="Courier" w:hAnsi="Courier"/>
-          <w:sz w:val="18"/>
-          <w:szCs w:val="18"/>
-        </w:rPr>
-      </w:pPr>
-      <w:r>
-        <w:rPr>
-          <w:rFonts w:ascii="Courier" w:hAnsi="Courier"/>
-          <w:sz w:val="18"/>
-          <w:szCs w:val="18"/>
-        </w:rPr>
-        <w:tab/>
-      </w:r>
-      <w:r>
-        <w:rPr>
-          <w:rFonts w:ascii="Courier" w:hAnsi="Courier"/>
-          <w:sz w:val="18"/>
-          <w:szCs w:val="18"/>
-        </w:rPr>
-        <w:tab/>
-        <w:t xml:space="preserve">MAC0BL = </w:t>
-      </w:r>
-      <w:proofErr w:type="spellStart"/>
-      <w:r>
-        <w:rPr>
-          <w:rFonts w:ascii="Courier" w:hAnsi="Courier"/>
-          <w:sz w:val="18"/>
-          <w:szCs w:val="18"/>
-        </w:rPr>
-        <w:t>adcValL</w:t>
-      </w:r>
-      <w:proofErr w:type="spellEnd"/>
-      <w:r>
-        <w:rPr>
-          <w:rFonts w:ascii="Courier" w:hAnsi="Courier"/>
-          <w:sz w:val="18"/>
-          <w:szCs w:val="18"/>
-        </w:rPr>
-        <w:t>[0];</w:t>
+        <w:t>MAC0BH = adcValH[0];</w:t>
+      </w:r>
+    </w:p>
+    <w:p>
+      <w:pPr>
+        <w:ind w:firstLine="0"/>
+        <w:rPr>
+          <w:rFonts w:ascii="Courier" w:hAnsi="Courier"/>
+          <w:sz w:val="18"/>
+          <w:szCs w:val="18"/>
+        </w:rPr>
+      </w:pPr>
+      <w:r>
+        <w:rPr>
+          <w:rFonts w:ascii="Courier" w:hAnsi="Courier"/>
+          <w:sz w:val="18"/>
+          <w:szCs w:val="18"/>
+        </w:rPr>
+        <w:tab/>
+      </w:r>
+      <w:r>
+        <w:rPr>
+          <w:rFonts w:ascii="Courier" w:hAnsi="Courier"/>
+          <w:sz w:val="18"/>
+          <w:szCs w:val="18"/>
+        </w:rPr>
+        <w:tab/>
+        <w:t>MAC0BL = adcValL[0];</w:t>
       </w:r>
     </w:p>
     <w:p>
@@ -6533,25 +5536,7 @@
           <w:szCs w:val="18"/>
         </w:rPr>
         <w:tab/>
-        <w:t>result = (</w:t>
-      </w:r>
-      <w:proofErr w:type="spellStart"/>
-      <w:r>
-        <w:rPr>
-          <w:rFonts w:ascii="Courier" w:hAnsi="Courier"/>
-          <w:sz w:val="18"/>
-          <w:szCs w:val="18"/>
-        </w:rPr>
-        <w:t>int</w:t>
-      </w:r>
-      <w:proofErr w:type="spellEnd"/>
-      <w:r>
-        <w:rPr>
-          <w:rFonts w:ascii="Courier" w:hAnsi="Courier"/>
-          <w:sz w:val="18"/>
-          <w:szCs w:val="18"/>
-        </w:rPr>
-        <w:t>)MAC0RNDH&lt;&lt;8 | MAC0RNDL; // Read the result from the rounding engine</w:t>
+        <w:t>result = (int)MAC0RNDH&lt;&lt;8 | MAC0RNDL; // Read the result from the rounding engine</w:t>
       </w:r>
     </w:p>
     <w:p>
@@ -6726,18 +5711,8 @@
           <w:sz w:val="18"/>
           <w:szCs w:val="18"/>
         </w:rPr>
-        <w:t xml:space="preserve">// </w:t>
-      </w:r>
-      <w:proofErr w:type="spellStart"/>
-      <w:r>
-        <w:rPr>
-          <w:rFonts w:ascii="Courier" w:hAnsi="Courier"/>
-          <w:sz w:val="18"/>
-          <w:szCs w:val="18"/>
-        </w:rPr>
-        <w:t>SYSCLK_Init</w:t>
-      </w:r>
-      <w:proofErr w:type="spellEnd"/>
+        <w:t>// SYSCLK_Init</w:t>
+      </w:r>
     </w:p>
     <w:p>
       <w:pPr>
@@ -6827,42 +5802,7 @@
           <w:szCs w:val="18"/>
         </w:rPr>
         <w:tab/>
-      </w:r>
-      <w:proofErr w:type="spellStart"/>
-      <w:r>
-        <w:rPr>
-          <w:rFonts w:ascii="Courier" w:hAnsi="Courier"/>
-          <w:sz w:val="18"/>
-          <w:szCs w:val="18"/>
-        </w:rPr>
-        <w:t>int</w:t>
-      </w:r>
-      <w:proofErr w:type="spellEnd"/>
-      <w:r>
-        <w:rPr>
-          <w:rFonts w:ascii="Courier" w:hAnsi="Courier"/>
-          <w:sz w:val="18"/>
-          <w:szCs w:val="18"/>
-        </w:rPr>
-        <w:t xml:space="preserve"> </w:t>
-      </w:r>
-      <w:proofErr w:type="spellStart"/>
-      <w:r>
-        <w:rPr>
-          <w:rFonts w:ascii="Courier" w:hAnsi="Courier"/>
-          <w:sz w:val="18"/>
-          <w:szCs w:val="18"/>
-        </w:rPr>
-        <w:t>i</w:t>
-      </w:r>
-      <w:proofErr w:type="spellEnd"/>
-      <w:r>
-        <w:rPr>
-          <w:rFonts w:ascii="Courier" w:hAnsi="Courier"/>
-          <w:sz w:val="18"/>
-          <w:szCs w:val="18"/>
-        </w:rPr>
-        <w:t xml:space="preserve"> = 0;</w:t>
+        <w:t>int i = 0;</w:t>
       </w:r>
     </w:p>
     <w:p>
@@ -6945,61 +5885,7 @@
           <w:sz w:val="18"/>
           <w:szCs w:val="18"/>
         </w:rPr>
-        <w:t xml:space="preserve">    for (</w:t>
-      </w:r>
-      <w:proofErr w:type="spellStart"/>
-      <w:r>
-        <w:rPr>
-          <w:rFonts w:ascii="Courier" w:hAnsi="Courier"/>
-          <w:sz w:val="18"/>
-          <w:szCs w:val="18"/>
-        </w:rPr>
-        <w:t>i</w:t>
-      </w:r>
-      <w:proofErr w:type="spellEnd"/>
-      <w:r>
-        <w:rPr>
-          <w:rFonts w:ascii="Courier" w:hAnsi="Courier"/>
-          <w:sz w:val="18"/>
-          <w:szCs w:val="18"/>
-        </w:rPr>
-        <w:t xml:space="preserve"> = 0; </w:t>
-      </w:r>
-      <w:proofErr w:type="spellStart"/>
-      <w:r>
-        <w:rPr>
-          <w:rFonts w:ascii="Courier" w:hAnsi="Courier"/>
-          <w:sz w:val="18"/>
-          <w:szCs w:val="18"/>
-        </w:rPr>
-        <w:t>i</w:t>
-      </w:r>
-      <w:proofErr w:type="spellEnd"/>
-      <w:r>
-        <w:rPr>
-          <w:rFonts w:ascii="Courier" w:hAnsi="Courier"/>
-          <w:sz w:val="18"/>
-          <w:szCs w:val="18"/>
-        </w:rPr>
-        <w:t xml:space="preserve"> &lt; 3000; </w:t>
-      </w:r>
-      <w:proofErr w:type="spellStart"/>
-      <w:r>
-        <w:rPr>
-          <w:rFonts w:ascii="Courier" w:hAnsi="Courier"/>
-          <w:sz w:val="18"/>
-          <w:szCs w:val="18"/>
-        </w:rPr>
-        <w:t>i</w:t>
-      </w:r>
-      <w:proofErr w:type="spellEnd"/>
-      <w:r>
-        <w:rPr>
-          <w:rFonts w:ascii="Courier" w:hAnsi="Courier"/>
-          <w:sz w:val="18"/>
-          <w:szCs w:val="18"/>
-        </w:rPr>
-        <w:t>++);  // Wait 1ms for initialization</w:t>
+        <w:t xml:space="preserve">    for (i = 0; i &lt; 3000; i++);  // Wait 1ms for initialization</w:t>
       </w:r>
     </w:p>
     <w:p>
@@ -7145,18 +6031,8 @@
           <w:sz w:val="18"/>
           <w:szCs w:val="18"/>
         </w:rPr>
-        <w:t xml:space="preserve">// </w:t>
-      </w:r>
-      <w:proofErr w:type="spellStart"/>
-      <w:r>
-        <w:rPr>
-          <w:rFonts w:ascii="Courier" w:hAnsi="Courier"/>
-          <w:sz w:val="18"/>
-          <w:szCs w:val="18"/>
-        </w:rPr>
-        <w:t>PORT_Init</w:t>
-      </w:r>
-      <w:proofErr w:type="spellEnd"/>
+        <w:t>// PORT_Init</w:t>
+      </w:r>
     </w:p>
     <w:p>
       <w:pPr>
@@ -7457,18 +6333,8 @@
           <w:szCs w:val="18"/>
         </w:rPr>
         <w:tab/>
-        <w:t xml:space="preserve">P0 = 0x06; // Inputs RX and Push Button set to high </w:t>
-      </w:r>
-      <w:proofErr w:type="spellStart"/>
-      <w:r>
-        <w:rPr>
-          <w:rFonts w:ascii="Courier" w:hAnsi="Courier"/>
-          <w:sz w:val="18"/>
-          <w:szCs w:val="18"/>
-        </w:rPr>
-        <w:t>impedence</w:t>
-      </w:r>
-      <w:proofErr w:type="spellEnd"/>
+        <w:t>P0 = 0x06; // Inputs RX and Push Button set to high impedence</w:t>
+      </w:r>
     </w:p>
     <w:p>
       <w:pPr>
@@ -7615,25 +6481,7 @@
           <w:sz w:val="18"/>
           <w:szCs w:val="18"/>
         </w:rPr>
-        <w:t>// Configure the UART0 using Timer1, for &lt;</w:t>
-      </w:r>
-      <w:proofErr w:type="spellStart"/>
-      <w:r>
-        <w:rPr>
-          <w:rFonts w:ascii="Courier" w:hAnsi="Courier"/>
-          <w:sz w:val="18"/>
-          <w:szCs w:val="18"/>
-        </w:rPr>
-        <w:t>baudrate</w:t>
-      </w:r>
-      <w:proofErr w:type="spellEnd"/>
-      <w:r>
-        <w:rPr>
-          <w:rFonts w:ascii="Courier" w:hAnsi="Courier"/>
-          <w:sz w:val="18"/>
-          <w:szCs w:val="18"/>
-        </w:rPr>
-        <w:t>&gt; and 8-N-1</w:t>
+        <w:t>// Configure the UART0 using Timer1, for &lt;baudrate&gt; and 8-N-1</w:t>
       </w:r>
     </w:p>
     <w:p>
@@ -7882,25 +6730,7 @@
           <w:szCs w:val="18"/>
         </w:rPr>
         <w:tab/>
-        <w:t xml:space="preserve"> = -SYSCLK/(BAUDRATE*16); // Set Timer1 reload </w:t>
-      </w:r>
-      <w:proofErr w:type="spellStart"/>
-      <w:r>
-        <w:rPr>
-          <w:rFonts w:ascii="Courier" w:hAnsi="Courier"/>
-          <w:sz w:val="18"/>
-          <w:szCs w:val="18"/>
-        </w:rPr>
-        <w:t>baudrate</w:t>
-      </w:r>
-      <w:proofErr w:type="spellEnd"/>
-      <w:r>
-        <w:rPr>
-          <w:rFonts w:ascii="Courier" w:hAnsi="Courier"/>
-          <w:sz w:val="18"/>
-          <w:szCs w:val="18"/>
-        </w:rPr>
-        <w:t xml:space="preserve"> value T1 Hi Byte</w:t>
+        <w:t xml:space="preserve"> = -SYSCLK/(BAUDRATE*16); // Set Timer1 reload baudrate value T1 Hi Byte</w:t>
       </w:r>
     </w:p>
     <w:p>
@@ -8179,18 +7009,8 @@
           <w:szCs w:val="18"/>
         </w:rPr>
         <w:tab/>
-        <w:t xml:space="preserve">AMX0SL = 0x00; // Select port AIN0.0 for </w:t>
-      </w:r>
-      <w:proofErr w:type="spellStart"/>
-      <w:r>
-        <w:rPr>
-          <w:rFonts w:ascii="Courier" w:hAnsi="Courier"/>
-          <w:sz w:val="18"/>
-          <w:szCs w:val="18"/>
-        </w:rPr>
-        <w:t>inpit</w:t>
-      </w:r>
-      <w:proofErr w:type="spellEnd"/>
+        <w:t>AMX0SL = 0x00; // Select port AIN0.0 for inpit</w:t>
+      </w:r>
     </w:p>
     <w:p>
       <w:pPr>
@@ -8535,18 +7355,8 @@
           <w:szCs w:val="18"/>
         </w:rPr>
         <w:tab/>
-        <w:t xml:space="preserve">CKCON = 0x08; // Timer0 uses </w:t>
-      </w:r>
-      <w:proofErr w:type="spellStart"/>
-      <w:r>
-        <w:rPr>
-          <w:rFonts w:ascii="Courier" w:hAnsi="Courier"/>
-          <w:sz w:val="18"/>
-          <w:szCs w:val="18"/>
-        </w:rPr>
-        <w:t>sysclk</w:t>
-      </w:r>
-      <w:proofErr w:type="spellEnd"/>
+        <w:t>CKCON = 0x08; // Timer0 uses sysclk</w:t>
+      </w:r>
     </w:p>
     <w:p>
       <w:pPr>
@@ -10445,7 +9255,7 @@
 </file>
 
 <file path=customXml/itemProps1.xml><?xml version="1.0" encoding="utf-8"?>
-<ds:datastoreItem xmlns:ds="http://schemas.openxmlformats.org/officeDocument/2006/customXml" ds:itemID="{85D554E0-A37E-40E6-AB99-1A7006A52FED}">
+<ds:datastoreItem xmlns:ds="http://schemas.openxmlformats.org/officeDocument/2006/customXml" ds:itemID="{1EEBDBA0-BB20-49CE-AA7C-8BF34F25E233}">
   <ds:schemaRefs>
     <ds:schemaRef ds:uri="http://schemas.openxmlformats.org/officeDocument/2006/bibliography"/>
   </ds:schemaRefs>

</xml_diff>